<commit_message>
Login Google rebuild in React Produce JSON on demand Notify Service & Invitation user
</commit_message>
<xml_diff>
--- a/ToghEnv.docx
+++ b/ToghEnv.docx
@@ -85,21 +85,26 @@
         <w:rPr>
           <w:lang w:eastAsia="fr-FR"/>
         </w:rPr>
-        <w:t>Java &gt; 1.8 must be installed</w:t>
-      </w:r>
-    </w:p>
-    <w:p>
-      <w:pPr>
+        <w:t xml:space="preserve">Java </w:t>
+      </w:r>
+      <w:r>
         <w:rPr>
           <w:lang w:eastAsia="fr-FR"/>
         </w:rPr>
-      </w:pPr>
-    </w:p>
-    <w:p>
-      <w:pPr>
+        <w:t>(JDK)</w:t>
+      </w:r>
+      <w:r>
         <w:rPr>
           <w:lang w:eastAsia="fr-FR"/>
         </w:rPr>
+        <w:t>&gt; 1.8 must be installed</w:t>
+      </w:r>
+    </w:p>
+    <w:p>
+      <w:pPr>
+        <w:rPr>
+          <w:lang w:eastAsia="fr-FR"/>
+        </w:rPr>
       </w:pPr>
     </w:p>
     <w:p>
@@ -113,13 +118,7 @@
         <w:rPr>
           <w:lang w:val="en-US"/>
         </w:rPr>
-        <w:t>Clone the repository</w:t>
-      </w:r>
-      <w:r>
-        <w:rPr>
-          <w:lang w:val="en-US"/>
-        </w:rPr>
-        <w:t xml:space="preserve"> </w:t>
+        <w:t xml:space="preserve">Clone the repository </w:t>
       </w:r>
     </w:p>
     <w:p>
@@ -235,6 +234,7 @@
       </w:pPr>
       <w:r>
         <w:rPr>
+          <w:noProof/>
           <w:lang w:val="en-US"/>
         </w:rPr>
         <w:drawing>
@@ -327,21 +327,129 @@
     <w:p>
       <w:pPr>
         <w:pStyle w:val="Titre2"/>
-        <w:rPr>
-          <w:lang w:val="en-US"/>
-        </w:rPr>
-      </w:pPr>
-      <w:r>
-        <w:rPr>
-          <w:lang w:val="en-US"/>
-        </w:rPr>
-        <w:t>Install Tomcat</w:t>
-      </w:r>
-      <w:r>
-        <w:rPr>
-          <w:lang w:val="en-US"/>
-        </w:rPr>
-        <w:t xml:space="preserve"> </w:t>
+        <w:numPr>
+          <w:ilvl w:val="0"/>
+          <w:numId w:val="9"/>
+        </w:numPr>
+        <w:rPr>
+          <w:lang w:val="en-US"/>
+        </w:rPr>
+      </w:pPr>
+      <w:r>
+        <w:rPr>
+          <w:lang w:val="en-US"/>
+        </w:rPr>
+        <w:t xml:space="preserve">Download all </w:t>
+      </w:r>
+      <w:proofErr w:type="spellStart"/>
+      <w:r>
+        <w:rPr>
+          <w:lang w:val="en-US"/>
+        </w:rPr>
+        <w:t>npm</w:t>
+      </w:r>
+      <w:proofErr w:type="spellEnd"/>
+      <w:r>
+        <w:rPr>
+          <w:lang w:val="en-US"/>
+        </w:rPr>
+        <w:t xml:space="preserve"> modules</w:t>
+      </w:r>
+    </w:p>
+    <w:p>
+      <w:pPr>
+        <w:rPr>
+          <w:lang w:eastAsia="fr-FR"/>
+        </w:rPr>
+      </w:pPr>
+      <w:r>
+        <w:rPr>
+          <w:lang w:eastAsia="fr-FR"/>
+        </w:rPr>
+        <w:t>Go to c:\togh\npm</w:t>
+      </w:r>
+    </w:p>
+    <w:p>
+      <w:pPr>
+        <w:rPr>
+          <w:lang w:eastAsia="fr-FR"/>
+        </w:rPr>
+      </w:pPr>
+      <w:r>
+        <w:rPr>
+          <w:lang w:eastAsia="fr-FR"/>
+        </w:rPr>
+        <w:t>Execute</w:t>
+      </w:r>
+    </w:p>
+    <w:p>
+      <w:pPr>
+        <w:pStyle w:val="command"/>
+      </w:pPr>
+      <w:r>
+        <w:lastRenderedPageBreak/>
+        <w:t>c:\togh\npm</w:t>
+      </w:r>
+    </w:p>
+    <w:p>
+      <w:pPr>
+        <w:pStyle w:val="command"/>
+      </w:pPr>
+      <w:proofErr w:type="spellStart"/>
+      <w:r>
+        <w:t>npm</w:t>
+      </w:r>
+      <w:proofErr w:type="spellEnd"/>
+      <w:r>
+        <w:t xml:space="preserve"> install</w:t>
+      </w:r>
+    </w:p>
+    <w:p>
+      <w:pPr>
+        <w:rPr>
+          <w:lang w:eastAsia="fr-FR"/>
+        </w:rPr>
+      </w:pPr>
+    </w:p>
+    <w:p>
+      <w:pPr>
+        <w:pStyle w:val="Titre2"/>
+        <w:rPr>
+          <w:lang w:val="en-US"/>
+        </w:rPr>
+      </w:pPr>
+      <w:r>
+        <w:rPr>
+          <w:lang w:val="en-US"/>
+        </w:rPr>
+        <w:t>Install maven</w:t>
+      </w:r>
+    </w:p>
+    <w:p>
+      <w:pPr>
+        <w:rPr>
+          <w:lang w:val="fr-FR" w:eastAsia="fr-FR"/>
+        </w:rPr>
+      </w:pPr>
+      <w:r>
+        <w:rPr>
+          <w:lang w:eastAsia="fr-FR"/>
+        </w:rPr>
+        <w:t>https://maven.apache.org/download.cgi</w:t>
+      </w:r>
+    </w:p>
+    <w:p>
+      <w:pPr>
+        <w:pStyle w:val="Titre2"/>
+        <w:rPr>
+          <w:lang w:val="en-US"/>
+        </w:rPr>
+      </w:pPr>
+      <w:r>
+        <w:rPr>
+          <w:lang w:val="en-US"/>
+        </w:rPr>
+        <w:t xml:space="preserve">Install Tomcat </w:t>
       </w:r>
     </w:p>
     <w:p>
@@ -355,6 +463,20 @@
         <w:rPr>
           <w:lang w:val="en-US"/>
         </w:rPr>
+        <w:t>Download from here:</w:t>
+      </w:r>
+    </w:p>
+    <w:p>
+      <w:pPr>
+        <w:pStyle w:val="NormalWeb"/>
+        <w:rPr>
+          <w:lang w:val="en-US"/>
+        </w:rPr>
+      </w:pPr>
+      <w:r>
+        <w:rPr>
+          <w:lang w:val="en-US"/>
+        </w:rPr>
         <w:t>https://tomcat.apache.org/download-90.cgi</w:t>
       </w:r>
     </w:p>
@@ -365,15 +487,12 @@
           <w:lang w:val="en-US"/>
         </w:rPr>
       </w:pPr>
-      <w:proofErr w:type="spellStart"/>
-      <w:r>
-        <w:rPr>
-          <w:lang w:val="en-US"/>
-        </w:rPr>
-        <w:lastRenderedPageBreak/>
-        <w:t>Choisir</w:t>
-      </w:r>
-      <w:proofErr w:type="spellEnd"/>
+      <w:r>
+        <w:rPr>
+          <w:lang w:val="en-US"/>
+        </w:rPr>
+        <w:t>Chose</w:t>
+      </w:r>
       <w:r>
         <w:rPr>
           <w:lang w:val="en-US"/>
@@ -464,7 +583,19 @@
         <w:rPr>
           <w:lang w:val="en-US"/>
         </w:rPr>
-        <w:t xml:space="preserve">)" par </w:t>
+        <w:t xml:space="preserve">)" </w:t>
+      </w:r>
+      <w:r>
+        <w:rPr>
+          <w:lang w:val="en-US"/>
+        </w:rPr>
+        <w:t>for</w:t>
+      </w:r>
+      <w:r>
+        <w:rPr>
+          <w:lang w:val="en-US"/>
+        </w:rPr>
+        <w:t xml:space="preserve"> </w:t>
       </w:r>
       <w:proofErr w:type="spellStart"/>
       <w:r>
@@ -478,99 +609,220 @@
         <w:rPr>
           <w:lang w:val="en-US"/>
         </w:rPr>
-        <w:t xml:space="preserve"> (pas le service installer)</w:t>
+        <w:t xml:space="preserve"> (</w:t>
+      </w:r>
+      <w:r>
+        <w:rPr>
+          <w:lang w:val="en-US"/>
+        </w:rPr>
+        <w:t xml:space="preserve">not </w:t>
+      </w:r>
+      <w:r>
+        <w:rPr>
+          <w:lang w:val="en-US"/>
+        </w:rPr>
+        <w:t xml:space="preserve">the </w:t>
+      </w:r>
+      <w:r>
+        <w:rPr>
+          <w:lang w:val="en-US"/>
+        </w:rPr>
+        <w:t>service installer)</w:t>
       </w:r>
     </w:p>
     <w:p>
       <w:pPr>
         <w:pStyle w:val="NormalWeb"/>
-        <w:rPr>
-          <w:lang w:val="en-US"/>
-        </w:rPr>
       </w:pPr>
       <w:proofErr w:type="spellStart"/>
       <w:r>
-        <w:rPr>
-          <w:lang w:val="en-US"/>
-        </w:rPr>
-        <w:t>Disons</w:t>
+        <w:t>Unzip</w:t>
       </w:r>
       <w:proofErr w:type="spellEnd"/>
       <w:r>
-        <w:rPr>
-          <w:lang w:val="en-US"/>
-        </w:rPr>
-        <w:t xml:space="preserve"> que </w:t>
+        <w:t xml:space="preserve"> </w:t>
       </w:r>
       <w:proofErr w:type="spellStart"/>
       <w:r>
-        <w:rPr>
-          <w:lang w:val="en-US"/>
-        </w:rPr>
-        <w:t>tu</w:t>
+        <w:t>it</w:t>
       </w:r>
       <w:proofErr w:type="spellEnd"/>
       <w:r>
-        <w:rPr>
-          <w:lang w:val="en-US"/>
-        </w:rPr>
         <w:t xml:space="preserve"> </w:t>
       </w:r>
       <w:proofErr w:type="spellStart"/>
       <w:r>
-        <w:rPr>
-          <w:lang w:val="en-US"/>
-        </w:rPr>
-        <w:t>l'a</w:t>
+        <w:t>under</w:t>
       </w:r>
       <w:proofErr w:type="spellEnd"/>
       <w:r>
-        <w:rPr>
-          <w:lang w:val="en-US"/>
-        </w:rPr>
         <w:t xml:space="preserve"> </w:t>
       </w:r>
+      <w:r>
+        <w:t>c:\tomcat</w:t>
+      </w:r>
+    </w:p>
+    <w:p>
+      <w:pPr>
+        <w:pStyle w:val="Titre2"/>
+        <w:rPr>
+          <w:lang w:val="en-US"/>
+        </w:rPr>
+      </w:pPr>
+      <w:r>
+        <w:rPr>
+          <w:lang w:val="en-US"/>
+        </w:rPr>
+        <w:t>Copy the tomcat configuration</w:t>
+      </w:r>
+    </w:p>
+    <w:p>
+      <w:proofErr w:type="gramStart"/>
+      <w:r>
+        <w:t xml:space="preserve">Copy </w:t>
+      </w:r>
+      <w:r>
+        <w:t xml:space="preserve"> c:\togh\tomcat_conf</w:t>
+      </w:r>
+      <w:proofErr w:type="gramEnd"/>
+      <w:r>
+        <w:t xml:space="preserve"> </w:t>
+      </w:r>
+      <w:r>
+        <w:t>to</w:t>
+      </w:r>
+      <w:r>
+        <w:t xml:space="preserve"> c:\tomcat</w:t>
+      </w:r>
+    </w:p>
+    <w:p>
+      <w:pPr>
+        <w:pStyle w:val="NormalWeb"/>
+        <w:rPr>
+          <w:lang w:val="en-US"/>
+        </w:rPr>
+      </w:pPr>
+      <w:r>
+        <w:rPr>
+          <w:lang w:val="en-US"/>
+        </w:rPr>
+        <w:t xml:space="preserve">2 files </w:t>
+      </w:r>
+      <w:proofErr w:type="gramStart"/>
+      <w:r>
+        <w:rPr>
+          <w:lang w:val="en-US"/>
+        </w:rPr>
+        <w:t>has</w:t>
+      </w:r>
+      <w:proofErr w:type="gramEnd"/>
+      <w:r>
+        <w:rPr>
+          <w:lang w:val="en-US"/>
+        </w:rPr>
+        <w:t xml:space="preserve"> to be copied. One file </w:t>
+      </w:r>
+      <w:proofErr w:type="gramStart"/>
+      <w:r>
+        <w:rPr>
+          <w:lang w:val="en-US"/>
+        </w:rPr>
+        <w:t xml:space="preserve">conf/server.xml  </w:t>
+      </w:r>
+      <w:r>
+        <w:rPr>
+          <w:lang w:val="en-US"/>
+        </w:rPr>
+        <w:t>should</w:t>
+      </w:r>
+      <w:proofErr w:type="gramEnd"/>
+      <w:r>
+        <w:rPr>
+          <w:lang w:val="en-US"/>
+        </w:rPr>
+        <w:t xml:space="preserve"> overwrite an existing file</w:t>
+      </w:r>
+      <w:r>
+        <w:rPr>
+          <w:lang w:val="en-US"/>
+        </w:rPr>
+        <w:t>.</w:t>
+      </w:r>
+    </w:p>
+    <w:p>
+      <w:pPr>
+        <w:pStyle w:val="Titre2"/>
+        <w:rPr>
+          <w:lang w:val="en-US"/>
+        </w:rPr>
+      </w:pPr>
+      <w:r>
+        <w:rPr>
+          <w:lang w:val="en-US"/>
+        </w:rPr>
+        <w:t>War generation</w:t>
+      </w:r>
+    </w:p>
+    <w:p>
+      <w:pPr>
+        <w:rPr>
+          <w:lang w:eastAsia="fr-FR"/>
+        </w:rPr>
+      </w:pPr>
+      <w:r>
+        <w:rPr>
+          <w:lang w:eastAsia="fr-FR"/>
+        </w:rPr>
+        <w:t xml:space="preserve">Execute a </w:t>
+      </w:r>
       <w:proofErr w:type="spellStart"/>
       <w:r>
         <w:rPr>
-          <w:lang w:val="en-US"/>
-        </w:rPr>
-        <w:t>téléchargé</w:t>
+          <w:lang w:eastAsia="fr-FR"/>
+        </w:rPr>
+        <w:t>mvn</w:t>
       </w:r>
       <w:proofErr w:type="spellEnd"/>
       <w:r>
         <w:rPr>
-          <w:lang w:val="en-US"/>
-        </w:rPr>
-        <w:t xml:space="preserve"> et unzipper dans c:\tomcat</w:t>
-      </w:r>
-    </w:p>
-    <w:p>
-      <w:pPr>
-        <w:pStyle w:val="Titre2"/>
-        <w:rPr>
-          <w:lang w:val="en-US"/>
-        </w:rPr>
-      </w:pPr>
-      <w:r>
-        <w:rPr>
-          <w:lang w:val="en-US"/>
-        </w:rPr>
-        <w:t>Copy the tomcat configuration</w:t>
-      </w:r>
-    </w:p>
-    <w:p>
-      <w:r>
-        <w:t xml:space="preserve">Copy </w:t>
-      </w:r>
-      <w:r>
-        <w:t xml:space="preserve"> c:\togh\tomcat_conf </w:t>
-      </w:r>
-      <w:r>
-        <w:t>to</w:t>
-      </w:r>
-      <w:r>
-        <w:t xml:space="preserve"> c:\tomcat</w:t>
+          <w:lang w:eastAsia="fr-FR"/>
+        </w:rPr>
+        <w:t xml:space="preserve"> install in the </w:t>
+      </w:r>
+      <w:proofErr w:type="spellStart"/>
+      <w:r>
+        <w:rPr>
+          <w:lang w:eastAsia="fr-FR"/>
+        </w:rPr>
+        <w:t>togh</w:t>
+      </w:r>
+      <w:proofErr w:type="spellEnd"/>
+      <w:r>
+        <w:rPr>
+          <w:lang w:eastAsia="fr-FR"/>
+        </w:rPr>
+        <w:t xml:space="preserve"> directory</w:t>
+      </w:r>
+    </w:p>
+    <w:p>
+      <w:pPr>
+        <w:pStyle w:val="command"/>
+      </w:pPr>
+      <w:r>
+        <w:t>cd c:\togh</w:t>
+      </w:r>
+    </w:p>
+    <w:p>
+      <w:pPr>
+        <w:pStyle w:val="command"/>
+      </w:pPr>
+      <w:proofErr w:type="spellStart"/>
+      <w:r>
+        <w:t>mvn</w:t>
+      </w:r>
+      <w:proofErr w:type="spellEnd"/>
+      <w:r>
+        <w:t xml:space="preserve"> install</w:t>
       </w:r>
     </w:p>
     <w:p>
@@ -582,128 +834,7 @@
       </w:pPr>
       <w:r>
         <w:rPr>
-          <w:lang w:val="en-US"/>
-        </w:rPr>
-        <w:t xml:space="preserve">2 files has to be copied. One file </w:t>
-      </w:r>
-      <w:r>
-        <w:rPr>
-          <w:lang w:val="en-US"/>
-        </w:rPr>
-        <w:t>conf/server.xml</w:t>
-      </w:r>
-      <w:r>
-        <w:rPr>
-          <w:lang w:val="en-US"/>
-        </w:rPr>
-        <w:t xml:space="preserve">  </w:t>
-      </w:r>
-      <w:proofErr w:type="spellStart"/>
-      <w:r>
-        <w:rPr>
-          <w:lang w:val="en-US"/>
-        </w:rPr>
-        <w:t>shoud</w:t>
-      </w:r>
-      <w:proofErr w:type="spellEnd"/>
-      <w:r>
-        <w:rPr>
-          <w:lang w:val="en-US"/>
-        </w:rPr>
-        <w:t xml:space="preserve"> overwrite an existing file</w:t>
-      </w:r>
-      <w:r>
-        <w:rPr>
-          <w:lang w:val="en-US"/>
-        </w:rPr>
-        <w:t>.</w:t>
-      </w:r>
-    </w:p>
-    <w:p>
-      <w:pPr>
-        <w:pStyle w:val="Titre2"/>
-        <w:rPr>
-          <w:lang w:val="en-US"/>
-        </w:rPr>
-      </w:pPr>
-      <w:r>
-        <w:rPr>
-          <w:lang w:val="en-US"/>
-        </w:rPr>
-        <w:t>War generation</w:t>
-      </w:r>
-    </w:p>
-    <w:p>
-      <w:pPr>
-        <w:rPr>
-          <w:lang w:eastAsia="fr-FR"/>
-        </w:rPr>
-      </w:pPr>
-      <w:r>
-        <w:rPr>
-          <w:lang w:eastAsia="fr-FR"/>
-        </w:rPr>
-        <w:t xml:space="preserve">Execute a </w:t>
-      </w:r>
-      <w:proofErr w:type="spellStart"/>
-      <w:r>
-        <w:rPr>
-          <w:lang w:eastAsia="fr-FR"/>
-        </w:rPr>
-        <w:t>mvn</w:t>
-      </w:r>
-      <w:proofErr w:type="spellEnd"/>
-      <w:r>
-        <w:rPr>
-          <w:lang w:eastAsia="fr-FR"/>
-        </w:rPr>
-        <w:t xml:space="preserve"> install in the </w:t>
-      </w:r>
-      <w:proofErr w:type="spellStart"/>
-      <w:r>
-        <w:rPr>
-          <w:lang w:eastAsia="fr-FR"/>
-        </w:rPr>
-        <w:t>togh</w:t>
-      </w:r>
-      <w:proofErr w:type="spellEnd"/>
-      <w:r>
-        <w:rPr>
-          <w:lang w:eastAsia="fr-FR"/>
-        </w:rPr>
-        <w:t xml:space="preserve"> directory</w:t>
-      </w:r>
-    </w:p>
-    <w:p>
-      <w:pPr>
-        <w:pStyle w:val="command"/>
-      </w:pPr>
-      <w:r>
-        <w:t>cd c:\togh</w:t>
-      </w:r>
-    </w:p>
-    <w:p>
-      <w:pPr>
-        <w:pStyle w:val="command"/>
-      </w:pPr>
-      <w:proofErr w:type="spellStart"/>
-      <w:r>
-        <w:t>mvn</w:t>
-      </w:r>
-      <w:proofErr w:type="spellEnd"/>
-      <w:r>
-        <w:t xml:space="preserve"> install</w:t>
-      </w:r>
-    </w:p>
-    <w:p>
-      <w:pPr>
-        <w:pStyle w:val="NormalWeb"/>
-        <w:rPr>
-          <w:lang w:val="en-US"/>
-        </w:rPr>
-      </w:pPr>
-      <w:r>
-        <w:rPr>
+          <w:noProof/>
           <w:lang w:val="en-US"/>
         </w:rPr>
         <w:drawing>
@@ -754,13 +885,7 @@
         <w:rPr>
           <w:lang w:val="en-US"/>
         </w:rPr>
-        <w:t>This will generate a WAR file under</w:t>
-      </w:r>
-      <w:r>
-        <w:rPr>
-          <w:lang w:val="en-US"/>
-        </w:rPr>
-        <w:t xml:space="preserve"> c:\togh\target\</w:t>
+        <w:t>This will generate a WAR file under c:\togh\target\</w:t>
       </w:r>
     </w:p>
     <w:p>
@@ -774,13 +899,8 @@
         <w:rPr>
           <w:lang w:val="en-US"/>
         </w:rPr>
-        <w:t>C</w:t>
-      </w:r>
-      <w:r>
-        <w:rPr>
-          <w:lang w:val="en-US"/>
-        </w:rPr>
-        <w:t>op</w:t>
+        <w:lastRenderedPageBreak/>
+        <w:t>Cop</w:t>
       </w:r>
       <w:r>
         <w:rPr>
@@ -792,13 +912,7 @@
         <w:rPr>
           <w:lang w:val="en-US"/>
         </w:rPr>
-        <w:t xml:space="preserve"> </w:t>
-      </w:r>
-      <w:r>
-        <w:rPr>
-          <w:lang w:val="en-US"/>
-        </w:rPr>
-        <w:t>the war file on Tomcat</w:t>
+        <w:t xml:space="preserve"> the war file on Tomcat</w:t>
       </w:r>
     </w:p>
     <w:p>
@@ -842,13 +956,7 @@
         <w:rPr>
           <w:lang w:val="en-US"/>
         </w:rPr>
-        <w:t> </w:t>
-      </w:r>
-      <w:r>
-        <w:rPr>
-          <w:lang w:val="en-US"/>
-        </w:rPr>
-        <w:t>Start Tomcat</w:t>
+        <w:t> Start Tomcat</w:t>
       </w:r>
     </w:p>
     <w:p>
@@ -891,7 +999,6 @@
         <w:rPr>
           <w:lang w:val="en-US"/>
         </w:rPr>
-        <w:lastRenderedPageBreak/>
         <w:t>It should be available behind the URL http://localhost:7080/togh/api/ping</w:t>
       </w:r>
     </w:p>
@@ -904,6 +1011,7 @@
       </w:pPr>
       <w:r>
         <w:rPr>
+          <w:noProof/>
           <w:lang w:val="en-US"/>
         </w:rPr>
         <w:drawing>
@@ -954,7 +1062,7 @@
         <w:rPr>
           <w:lang w:val="en-US"/>
         </w:rPr>
-        <w:t xml:space="preserve">Download all </w:t>
+        <w:t xml:space="preserve">Start </w:t>
       </w:r>
       <w:proofErr w:type="spellStart"/>
       <w:r>
@@ -964,12 +1072,6 @@
         <w:t>npm</w:t>
       </w:r>
       <w:proofErr w:type="spellEnd"/>
-      <w:r>
-        <w:rPr>
-          <w:lang w:val="en-US"/>
-        </w:rPr>
-        <w:t xml:space="preserve"> modules</w:t>
-      </w:r>
     </w:p>
     <w:p>
       <w:pPr>
@@ -981,7 +1083,34 @@
         <w:rPr>
           <w:lang w:eastAsia="fr-FR"/>
         </w:rPr>
-        <w:t>Go to c:\togh\npm</w:t>
+        <w:t>Start it from c:\togh\npm</w:t>
+      </w:r>
+    </w:p>
+    <w:p>
+      <w:pPr>
+        <w:pStyle w:val="command"/>
+      </w:pPr>
+      <w:r>
+        <w:t>c</w:t>
+      </w:r>
+      <w:r>
+        <w:t>d c:\togh\npm</w:t>
+      </w:r>
+    </w:p>
+    <w:p>
+      <w:pPr>
+        <w:pStyle w:val="command"/>
+      </w:pPr>
+      <w:proofErr w:type="spellStart"/>
+      <w:r>
+        <w:t>n</w:t>
+      </w:r>
+      <w:r>
+        <w:t>pm</w:t>
+      </w:r>
+      <w:proofErr w:type="spellEnd"/>
+      <w:r>
+        <w:t xml:space="preserve"> start</w:t>
       </w:r>
     </w:p>
     <w:p>
@@ -992,104 +1121,10 @@
       </w:pPr>
       <w:r>
         <w:rPr>
+          <w:noProof/>
           <w:lang w:eastAsia="fr-FR"/>
         </w:rPr>
-        <w:t>Execute</w:t>
-      </w:r>
-    </w:p>
-    <w:p>
-      <w:pPr>
-        <w:pStyle w:val="command"/>
-      </w:pPr>
-      <w:r>
-        <w:t>c:\togh\npm</w:t>
-      </w:r>
-    </w:p>
-    <w:p>
-      <w:pPr>
-        <w:pStyle w:val="command"/>
-      </w:pPr>
-      <w:proofErr w:type="spellStart"/>
-      <w:r>
-        <w:t>npm</w:t>
-      </w:r>
-      <w:proofErr w:type="spellEnd"/>
-      <w:r>
-        <w:t xml:space="preserve"> install</w:t>
-      </w:r>
-    </w:p>
-    <w:p>
-      <w:pPr>
-        <w:pStyle w:val="Titre2"/>
-        <w:rPr>
-          <w:lang w:val="en-US"/>
-        </w:rPr>
-      </w:pPr>
-      <w:r>
-        <w:rPr>
-          <w:lang w:val="en-US"/>
-        </w:rPr>
-        <w:t xml:space="preserve">Start </w:t>
-      </w:r>
-      <w:proofErr w:type="spellStart"/>
-      <w:r>
-        <w:rPr>
-          <w:lang w:val="en-US"/>
-        </w:rPr>
-        <w:t>npm</w:t>
-      </w:r>
-      <w:proofErr w:type="spellEnd"/>
-    </w:p>
-    <w:p>
-      <w:pPr>
-        <w:rPr>
-          <w:lang w:eastAsia="fr-FR"/>
-        </w:rPr>
-      </w:pPr>
-      <w:r>
-        <w:rPr>
-          <w:lang w:eastAsia="fr-FR"/>
-        </w:rPr>
-        <w:t>Start it from c:\togh\npm</w:t>
-      </w:r>
-    </w:p>
-    <w:p>
-      <w:pPr>
-        <w:pStyle w:val="command"/>
-      </w:pPr>
-      <w:r>
-        <w:t xml:space="preserve">Cd </w:t>
-      </w:r>
-      <w:r>
-        <w:t>c:\togh\npm</w:t>
-      </w:r>
-    </w:p>
-    <w:p>
-      <w:pPr>
-        <w:pStyle w:val="command"/>
-      </w:pPr>
-      <w:proofErr w:type="spellStart"/>
-      <w:r>
-        <w:t>n</w:t>
-      </w:r>
-      <w:r>
-        <w:t>pm</w:t>
-      </w:r>
-      <w:proofErr w:type="spellEnd"/>
-      <w:r>
-        <w:t xml:space="preserve"> start</w:t>
-      </w:r>
-    </w:p>
-    <w:p>
-      <w:pPr>
-        <w:rPr>
-          <w:lang w:eastAsia="fr-FR"/>
-        </w:rPr>
-      </w:pPr>
-      <w:r>
-        <w:rPr>
-          <w:lang w:eastAsia="fr-FR"/>
-        </w:rPr>
+        <w:lastRenderedPageBreak/>
         <w:drawing>
           <wp:inline distT="0" distB="0" distL="0" distR="0" wp14:anchorId="3C09F04B" wp14:editId="46FC1B36">
             <wp:extent cx="4408170" cy="2562200"/>
@@ -1157,9 +1192,9 @@
       </w:pPr>
       <w:r>
         <w:rPr>
+          <w:noProof/>
           <w:lang w:eastAsia="fr-FR"/>
         </w:rPr>
-        <w:lastRenderedPageBreak/>
         <w:drawing>
           <wp:inline distT="0" distB="0" distL="0" distR="0" wp14:anchorId="7AC41ECF" wp14:editId="0E4FED51">
             <wp:extent cx="5760720" cy="1391920"/>
@@ -1197,7 +1232,229 @@
         </w:drawing>
       </w:r>
     </w:p>
+    <w:p>
+      <w:pPr>
+        <w:rPr>
+          <w:lang w:val="fr-FR"/>
+        </w:rPr>
+      </w:pPr>
+      <w:proofErr w:type="gramStart"/>
+      <w:r>
+        <w:rPr>
+          <w:lang w:val="fr-FR"/>
+        </w:rPr>
+        <w:t>Note:</w:t>
+      </w:r>
+      <w:proofErr w:type="gramEnd"/>
+      <w:r>
+        <w:rPr>
+          <w:lang w:val="fr-FR"/>
+        </w:rPr>
+        <w:t xml:space="preserve"> dans la version actuelle,</w:t>
+      </w:r>
+      <w:r>
+        <w:rPr>
+          <w:lang w:val="fr-FR"/>
+        </w:rPr>
+        <w:t xml:space="preserve"> quand tu </w:t>
+      </w:r>
+      <w:proofErr w:type="spellStart"/>
+      <w:r>
+        <w:rPr>
+          <w:lang w:val="fr-FR"/>
+        </w:rPr>
+        <w:t>cree</w:t>
+      </w:r>
+      <w:proofErr w:type="spellEnd"/>
+      <w:r>
+        <w:rPr>
+          <w:lang w:val="fr-FR"/>
+        </w:rPr>
+        <w:t xml:space="preserve"> un </w:t>
+      </w:r>
+      <w:proofErr w:type="spellStart"/>
+      <w:r>
+        <w:rPr>
+          <w:lang w:val="fr-FR"/>
+        </w:rPr>
+        <w:t>event</w:t>
+      </w:r>
+      <w:proofErr w:type="spellEnd"/>
+      <w:r>
+        <w:rPr>
+          <w:lang w:val="fr-FR"/>
+        </w:rPr>
+        <w:t xml:space="preserve">, tu ne bascule pas </w:t>
+      </w:r>
+      <w:proofErr w:type="spellStart"/>
+      <w:r>
+        <w:rPr>
+          <w:lang w:val="fr-FR"/>
+        </w:rPr>
+        <w:t>immediatement</w:t>
+      </w:r>
+      <w:proofErr w:type="spellEnd"/>
+      <w:r>
+        <w:rPr>
+          <w:lang w:val="fr-FR"/>
+        </w:rPr>
+        <w:t xml:space="preserve"> dedans. Il faut alors faire </w:t>
+      </w:r>
+      <w:proofErr w:type="spellStart"/>
+      <w:r>
+        <w:rPr>
+          <w:lang w:val="fr-FR"/>
+        </w:rPr>
+        <w:t>Refresh</w:t>
+      </w:r>
+      <w:proofErr w:type="spellEnd"/>
+      <w:r>
+        <w:rPr>
+          <w:lang w:val="fr-FR"/>
+        </w:rPr>
+        <w:t xml:space="preserve"> et </w:t>
+      </w:r>
+      <w:proofErr w:type="spellStart"/>
+      <w:r>
+        <w:rPr>
+          <w:lang w:val="fr-FR"/>
+        </w:rPr>
+        <w:t>clicker</w:t>
+      </w:r>
+      <w:proofErr w:type="spellEnd"/>
+      <w:r>
+        <w:rPr>
+          <w:lang w:val="fr-FR"/>
+        </w:rPr>
+        <w:t xml:space="preserve"> sur la ligne</w:t>
+      </w:r>
+    </w:p>
+    <w:p>
+      <w:pPr>
+        <w:rPr>
+          <w:lang w:val="fr-FR"/>
+        </w:rPr>
+      </w:pPr>
+      <w:r>
+        <w:rPr>
+          <w:noProof/>
+          <w:lang w:val="fr-FR"/>
+        </w:rPr>
+        <w:drawing>
+          <wp:inline distT="0" distB="0" distL="0" distR="0" wp14:anchorId="47C42678" wp14:editId="5FD1A645">
+            <wp:extent cx="5753100" cy="2543175"/>
+            <wp:effectExtent l="0" t="0" r="0" b="9525"/>
+            <wp:docPr id="7" name="Image 7"/>
+            <wp:cNvGraphicFramePr>
+              <a:graphicFrameLocks xmlns:a="http://schemas.openxmlformats.org/drawingml/2006/main" noChangeAspect="1"/>
+            </wp:cNvGraphicFramePr>
+            <a:graphic xmlns:a="http://schemas.openxmlformats.org/drawingml/2006/main">
+              <a:graphicData uri="http://schemas.openxmlformats.org/drawingml/2006/picture">
+                <pic:pic xmlns:pic="http://schemas.openxmlformats.org/drawingml/2006/picture">
+                  <pic:nvPicPr>
+                    <pic:cNvPr id="0" name="Picture 1"/>
+                    <pic:cNvPicPr>
+                      <a:picLocks noChangeAspect="1" noChangeArrowheads="1"/>
+                    </pic:cNvPicPr>
+                  </pic:nvPicPr>
+                  <pic:blipFill>
+                    <a:blip r:embed="rId16" cstate="print">
+                      <a:extLst>
+                        <a:ext uri="{28A0092B-C50C-407E-A947-70E740481C1C}">
+                          <a14:useLocalDpi xmlns:a14="http://schemas.microsoft.com/office/drawing/2010/main" val="0"/>
+                        </a:ext>
+                      </a:extLst>
+                    </a:blip>
+                    <a:srcRect/>
+                    <a:stretch>
+                      <a:fillRect/>
+                    </a:stretch>
+                  </pic:blipFill>
+                  <pic:spPr bwMode="auto">
+                    <a:xfrm>
+                      <a:off x="0" y="0"/>
+                      <a:ext cx="5753100" cy="2543175"/>
+                    </a:xfrm>
+                    <a:prstGeom prst="rect">
+                      <a:avLst/>
+                    </a:prstGeom>
+                    <a:noFill/>
+                    <a:ln>
+                      <a:noFill/>
+                    </a:ln>
+                  </pic:spPr>
+                </pic:pic>
+              </a:graphicData>
+            </a:graphic>
+          </wp:inline>
+        </w:drawing>
+      </w:r>
+    </w:p>
+    <w:p>
+      <w:r>
+        <w:t>And don’t try to select a</w:t>
+      </w:r>
+      <w:r>
+        <w:t xml:space="preserve"> date: application goes to hell!!</w:t>
+      </w:r>
+    </w:p>
     <w:p/>
+    <w:p>
+      <w:r>
+        <w:rPr>
+          <w:noProof/>
+        </w:rPr>
+        <w:lastRenderedPageBreak/>
+        <w:drawing>
+          <wp:inline distT="0" distB="0" distL="0" distR="0" wp14:anchorId="647241ED" wp14:editId="11A9BEA0">
+            <wp:extent cx="5753100" cy="2543175"/>
+            <wp:effectExtent l="0" t="0" r="0" b="9525"/>
+            <wp:docPr id="10" name="Image 10"/>
+            <wp:cNvGraphicFramePr>
+              <a:graphicFrameLocks xmlns:a="http://schemas.openxmlformats.org/drawingml/2006/main" noChangeAspect="1"/>
+            </wp:cNvGraphicFramePr>
+            <a:graphic xmlns:a="http://schemas.openxmlformats.org/drawingml/2006/main">
+              <a:graphicData uri="http://schemas.openxmlformats.org/drawingml/2006/picture">
+                <pic:pic xmlns:pic="http://schemas.openxmlformats.org/drawingml/2006/picture">
+                  <pic:nvPicPr>
+                    <pic:cNvPr id="0" name="Picture 2"/>
+                    <pic:cNvPicPr>
+                      <a:picLocks noChangeAspect="1" noChangeArrowheads="1"/>
+                    </pic:cNvPicPr>
+                  </pic:nvPicPr>
+                  <pic:blipFill>
+                    <a:blip r:embed="rId17" cstate="print">
+                      <a:extLst>
+                        <a:ext uri="{28A0092B-C50C-407E-A947-70E740481C1C}">
+                          <a14:useLocalDpi xmlns:a14="http://schemas.microsoft.com/office/drawing/2010/main" val="0"/>
+                        </a:ext>
+                      </a:extLst>
+                    </a:blip>
+                    <a:srcRect/>
+                    <a:stretch>
+                      <a:fillRect/>
+                    </a:stretch>
+                  </pic:blipFill>
+                  <pic:spPr bwMode="auto">
+                    <a:xfrm>
+                      <a:off x="0" y="0"/>
+                      <a:ext cx="5753100" cy="2543175"/>
+                    </a:xfrm>
+                    <a:prstGeom prst="rect">
+                      <a:avLst/>
+                    </a:prstGeom>
+                    <a:noFill/>
+                    <a:ln>
+                      <a:noFill/>
+                    </a:ln>
+                  </pic:spPr>
+                </pic:pic>
+              </a:graphicData>
+            </a:graphic>
+          </wp:inline>
+        </w:drawing>
+      </w:r>
+    </w:p>
     <w:sectPr>
       <w:pgSz w:w="11906" w:h="16838"/>
       <w:pgMar w:top="1417" w:right="1417" w:bottom="1417" w:left="1417" w:header="708" w:footer="708" w:gutter="0"/>
@@ -2008,6 +2265,12 @@
     <w:abstractNumId w:val="3"/>
   </w:num>
   <w:num w:numId="8">
+    <w:abstractNumId w:val="6"/>
+    <w:lvlOverride w:ilvl="0">
+      <w:startOverride w:val="1"/>
+    </w:lvlOverride>
+  </w:num>
+  <w:num w:numId="9">
     <w:abstractNumId w:val="6"/>
     <w:lvlOverride w:ilvl="0">
       <w:startOverride w:val="1"/>

</xml_diff>